<commit_message>
Adding OLAP and SSRS report
</commit_message>
<xml_diff>
--- a/Some good SQLs.docx
+++ b/Some good SQLs.docx
@@ -40,6 +40,7 @@
         <w:t> holds the coordinates (</w:t>
       </w:r>
       <w:proofErr w:type="spellStart"/>
+      <w:proofErr w:type="gramStart"/>
       <w:r>
         <w:rPr>
           <w:rFonts w:ascii="Segoe UI" w:eastAsia="Times New Roman" w:hAnsi="Segoe UI" w:cs="Segoe UI"/>
@@ -50,6 +51,7 @@
         <w:t>x,y</w:t>
       </w:r>
       <w:proofErr w:type="spellEnd"/>
+      <w:proofErr w:type="gramEnd"/>
       <w:r>
         <w:rPr>
           <w:rFonts w:ascii="Segoe UI" w:eastAsia="Times New Roman" w:hAnsi="Segoe UI" w:cs="Segoe UI"/>
@@ -114,7 +116,27 @@
           <w:sz w:val="20"/>
           <w:szCs w:val="20"/>
         </w:rPr>
-        <w:t>| x  | y  |</w:t>
+        <w:t xml:space="preserve">| </w:t>
+      </w:r>
+      <w:proofErr w:type="gramStart"/>
+      <w:r>
+        <w:rPr>
+          <w:rFonts w:ascii="Consolas" w:eastAsia="Times New Roman" w:hAnsi="Consolas" w:cs="Courier New"/>
+          <w:color w:val="263238"/>
+          <w:sz w:val="20"/>
+          <w:szCs w:val="20"/>
+        </w:rPr>
+        <w:t>x  |</w:t>
+      </w:r>
+      <w:proofErr w:type="gramEnd"/>
+      <w:r>
+        <w:rPr>
+          <w:rFonts w:ascii="Consolas" w:eastAsia="Times New Roman" w:hAnsi="Consolas" w:cs="Courier New"/>
+          <w:color w:val="263238"/>
+          <w:sz w:val="20"/>
+          <w:szCs w:val="20"/>
+        </w:rPr>
+        <w:t xml:space="preserve"> y  |</w:t>
       </w:r>
     </w:p>
     <w:p>
@@ -231,7 +253,27 @@
           <w:sz w:val="20"/>
           <w:szCs w:val="20"/>
         </w:rPr>
-        <w:t>| 0  | 0  |</w:t>
+        <w:t xml:space="preserve">| </w:t>
+      </w:r>
+      <w:proofErr w:type="gramStart"/>
+      <w:r>
+        <w:rPr>
+          <w:rFonts w:ascii="Consolas" w:eastAsia="Times New Roman" w:hAnsi="Consolas" w:cs="Courier New"/>
+          <w:color w:val="263238"/>
+          <w:sz w:val="20"/>
+          <w:szCs w:val="20"/>
+        </w:rPr>
+        <w:t>0  |</w:t>
+      </w:r>
+      <w:proofErr w:type="gramEnd"/>
+      <w:r>
+        <w:rPr>
+          <w:rFonts w:ascii="Consolas" w:eastAsia="Times New Roman" w:hAnsi="Consolas" w:cs="Courier New"/>
+          <w:color w:val="263238"/>
+          <w:sz w:val="20"/>
+          <w:szCs w:val="20"/>
+        </w:rPr>
+        <w:t xml:space="preserve"> 0  |</w:t>
       </w:r>
     </w:p>
     <w:p>
@@ -298,7 +340,47 @@
           <w:szCs w:val="20"/>
           <w:shd w:val="clear" w:color="auto" w:fill="FFFFFF"/>
         </w:rPr>
-        <w:t>The shortest distance is 1.00 from point (-1,-1) to (-1,2). So the output should be:</w:t>
+        <w:t>The shortest distance is 1.00 from point (-</w:t>
+      </w:r>
+      <w:proofErr w:type="gramStart"/>
+      <w:r>
+        <w:rPr>
+          <w:rFonts w:ascii="Segoe UI" w:eastAsia="Times New Roman" w:hAnsi="Segoe UI" w:cs="Segoe UI"/>
+          <w:sz w:val="20"/>
+          <w:szCs w:val="20"/>
+          <w:shd w:val="clear" w:color="auto" w:fill="FFFFFF"/>
+        </w:rPr>
+        <w:t>1,-</w:t>
+      </w:r>
+      <w:proofErr w:type="gramEnd"/>
+      <w:r>
+        <w:rPr>
+          <w:rFonts w:ascii="Segoe UI" w:eastAsia="Times New Roman" w:hAnsi="Segoe UI" w:cs="Segoe UI"/>
+          <w:sz w:val="20"/>
+          <w:szCs w:val="20"/>
+          <w:shd w:val="clear" w:color="auto" w:fill="FFFFFF"/>
+        </w:rPr>
+        <w:t xml:space="preserve">1) to (-1,2). </w:t>
+      </w:r>
+      <w:proofErr w:type="gramStart"/>
+      <w:r>
+        <w:rPr>
+          <w:rFonts w:ascii="Segoe UI" w:eastAsia="Times New Roman" w:hAnsi="Segoe UI" w:cs="Segoe UI"/>
+          <w:sz w:val="20"/>
+          <w:szCs w:val="20"/>
+          <w:shd w:val="clear" w:color="auto" w:fill="FFFFFF"/>
+        </w:rPr>
+        <w:t>So</w:t>
+      </w:r>
+      <w:proofErr w:type="gramEnd"/>
+      <w:r>
+        <w:rPr>
+          <w:rFonts w:ascii="Segoe UI" w:eastAsia="Times New Roman" w:hAnsi="Segoe UI" w:cs="Segoe UI"/>
+          <w:sz w:val="20"/>
+          <w:szCs w:val="20"/>
+          <w:shd w:val="clear" w:color="auto" w:fill="FFFFFF"/>
+        </w:rPr>
+        <w:t xml:space="preserve"> the output should be:</w:t>
       </w:r>
     </w:p>
     <w:p>
@@ -487,15 +569,27 @@
           <w:shd w:val="clear" w:color="auto" w:fill="F0F0F0"/>
         </w:rPr>
       </w:pPr>
-      <w:r>
-        <w:rPr>
-          <w:rFonts w:ascii="Consolas" w:hAnsi="Consolas"/>
-          <w:color w:val="444444"/>
-          <w:sz w:val="20"/>
-          <w:szCs w:val="20"/>
-          <w:shd w:val="clear" w:color="auto" w:fill="F0F0F0"/>
-        </w:rPr>
-        <w:t>MIN(ROUND(sqrt((power((p1.x - p2.x),2) + power((p1.y - p2.y),2))),2)) shortest</w:t>
+      <w:proofErr w:type="gramStart"/>
+      <w:r>
+        <w:rPr>
+          <w:rFonts w:ascii="Consolas" w:hAnsi="Consolas"/>
+          <w:color w:val="444444"/>
+          <w:sz w:val="20"/>
+          <w:szCs w:val="20"/>
+          <w:shd w:val="clear" w:color="auto" w:fill="F0F0F0"/>
+        </w:rPr>
+        <w:t>MIN(</w:t>
+      </w:r>
+      <w:proofErr w:type="gramEnd"/>
+      <w:r>
+        <w:rPr>
+          <w:rFonts w:ascii="Consolas" w:hAnsi="Consolas"/>
+          <w:color w:val="444444"/>
+          <w:sz w:val="20"/>
+          <w:szCs w:val="20"/>
+          <w:shd w:val="clear" w:color="auto" w:fill="F0F0F0"/>
+        </w:rPr>
+        <w:t>ROUND(sqrt((power((p1.x - p2.x),2) + power((p1.y - p2.y),2))),2)) shortest</w:t>
       </w:r>
     </w:p>
     <w:p>
@@ -568,15 +662,27 @@
       <w:pPr>
         <w:spacing w:after="0"/>
       </w:pPr>
-      <w:r>
-        <w:rPr>
-          <w:rFonts w:ascii="Consolas" w:hAnsi="Consolas"/>
-          <w:color w:val="444444"/>
-          <w:sz w:val="20"/>
-          <w:szCs w:val="20"/>
-          <w:shd w:val="clear" w:color="auto" w:fill="F0F0F0"/>
-        </w:rPr>
-        <w:t>sqrt((power((p1.x - p2.x),2) + power((</w:t>
+      <w:proofErr w:type="gramStart"/>
+      <w:r>
+        <w:rPr>
+          <w:rFonts w:ascii="Consolas" w:hAnsi="Consolas"/>
+          <w:color w:val="444444"/>
+          <w:sz w:val="20"/>
+          <w:szCs w:val="20"/>
+          <w:shd w:val="clear" w:color="auto" w:fill="F0F0F0"/>
+        </w:rPr>
+        <w:t>sqrt(</w:t>
+      </w:r>
+      <w:proofErr w:type="gramEnd"/>
+      <w:r>
+        <w:rPr>
+          <w:rFonts w:ascii="Consolas" w:hAnsi="Consolas"/>
+          <w:color w:val="444444"/>
+          <w:sz w:val="20"/>
+          <w:szCs w:val="20"/>
+          <w:shd w:val="clear" w:color="auto" w:fill="F0F0F0"/>
+        </w:rPr>
+        <w:t>(power((p1.x - p2.x),2) + power((</w:t>
       </w:r>
       <w:r>
         <w:t>p1.y - p2.y),2))) &gt; 0</w:t>
@@ -1165,6 +1271,7 @@
         </w:rPr>
         <w:t>It looks like </w:t>
       </w:r>
+      <w:proofErr w:type="gramStart"/>
       <w:r>
         <w:rPr>
           <w:rStyle w:val="HTMLCode"/>
@@ -1173,18 +1280,9 @@
           <w:bdr w:val="none" w:sz="0" w:space="0" w:color="auto" w:frame="1"/>
           <w:shd w:val="clear" w:color="auto" w:fill="EFF0F1"/>
         </w:rPr>
-        <w:t>MIN()</w:t>
-      </w:r>
-      <w:r>
-        <w:rPr>
-          <w:rFonts w:ascii="Arial" w:hAnsi="Arial" w:cs="Arial"/>
-          <w:color w:val="242729"/>
-          <w:sz w:val="23"/>
-          <w:szCs w:val="23"/>
-          <w:shd w:val="clear" w:color="auto" w:fill="FFFFFF"/>
-        </w:rPr>
-        <w:t> is the way to go - it's faster in the worst case, indistinguishable in the best case, is standard SQL and most clearly expresses the value you're trying to get. The only case where it seems that using </w:t>
-      </w:r>
+        <w:t>MIN(</w:t>
+      </w:r>
+      <w:proofErr w:type="gramEnd"/>
       <w:r>
         <w:rPr>
           <w:rStyle w:val="HTMLCode"/>
@@ -1193,17 +1291,17 @@
           <w:bdr w:val="none" w:sz="0" w:space="0" w:color="auto" w:frame="1"/>
           <w:shd w:val="clear" w:color="auto" w:fill="EFF0F1"/>
         </w:rPr>
-        <w:t>SORT</w:t>
-      </w:r>
-      <w:r>
-        <w:rPr>
-          <w:rFonts w:ascii="Arial" w:hAnsi="Arial" w:cs="Arial"/>
-          <w:color w:val="242729"/>
-          <w:sz w:val="23"/>
-          <w:szCs w:val="23"/>
-          <w:shd w:val="clear" w:color="auto" w:fill="FFFFFF"/>
-        </w:rPr>
-        <w:t> and </w:t>
+        <w:t>)</w:t>
+      </w:r>
+      <w:r>
+        <w:rPr>
+          <w:rFonts w:ascii="Arial" w:hAnsi="Arial" w:cs="Arial"/>
+          <w:color w:val="242729"/>
+          <w:sz w:val="23"/>
+          <w:szCs w:val="23"/>
+          <w:shd w:val="clear" w:color="auto" w:fill="FFFFFF"/>
+        </w:rPr>
+        <w:t> is the way to go - it's faster in the worst case, indistinguishable in the best case, is standard SQL and most clearly expresses the value you're trying to get. The only case where it seems that using </w:t>
       </w:r>
       <w:r>
         <w:rPr>
@@ -1213,6 +1311,26 @@
           <w:bdr w:val="none" w:sz="0" w:space="0" w:color="auto" w:frame="1"/>
           <w:shd w:val="clear" w:color="auto" w:fill="EFF0F1"/>
         </w:rPr>
+        <w:t>SORT</w:t>
+      </w:r>
+      <w:r>
+        <w:rPr>
+          <w:rFonts w:ascii="Arial" w:hAnsi="Arial" w:cs="Arial"/>
+          <w:color w:val="242729"/>
+          <w:sz w:val="23"/>
+          <w:szCs w:val="23"/>
+          <w:shd w:val="clear" w:color="auto" w:fill="FFFFFF"/>
+        </w:rPr>
+        <w:t> and </w:t>
+      </w:r>
+      <w:r>
+        <w:rPr>
+          <w:rStyle w:val="HTMLCode"/>
+          <w:rFonts w:ascii="Consolas" w:eastAsiaTheme="minorHAnsi" w:hAnsi="Consolas"/>
+          <w:color w:val="242729"/>
+          <w:bdr w:val="none" w:sz="0" w:space="0" w:color="auto" w:frame="1"/>
+          <w:shd w:val="clear" w:color="auto" w:fill="EFF0F1"/>
+        </w:rPr>
         <w:t>LIMIT</w:t>
       </w:r>
       <w:r>
@@ -1318,7 +1436,27 @@
           <w:szCs w:val="20"/>
           <w:shd w:val="clear" w:color="auto" w:fill="FFFFFF"/>
         </w:rPr>
-        <w:t xml:space="preserve"> graduate school has students from Asia, Europe and America. The students' location information are stored in table </w:t>
+        <w:t xml:space="preserve"> graduate school has students from Asia, Europe and America. The students' location information </w:t>
+      </w:r>
+      <w:proofErr w:type="gramStart"/>
+      <w:r>
+        <w:rPr>
+          <w:rFonts w:ascii="Segoe UI" w:hAnsi="Segoe UI" w:cs="Segoe UI"/>
+          <w:sz w:val="20"/>
+          <w:szCs w:val="20"/>
+          <w:shd w:val="clear" w:color="auto" w:fill="FFFFFF"/>
+        </w:rPr>
+        <w:t>are</w:t>
+      </w:r>
+      <w:proofErr w:type="gramEnd"/>
+      <w:r>
+        <w:rPr>
+          <w:rFonts w:ascii="Segoe UI" w:hAnsi="Segoe UI" w:cs="Segoe UI"/>
+          <w:sz w:val="20"/>
+          <w:szCs w:val="20"/>
+          <w:shd w:val="clear" w:color="auto" w:fill="FFFFFF"/>
+        </w:rPr>
+        <w:t xml:space="preserve"> stored in table </w:t>
       </w:r>
       <w:r>
         <w:rPr>
@@ -1636,15 +1774,27 @@
         <w:t xml:space="preserve">SELECT </w:t>
       </w:r>
       <w:proofErr w:type="spellStart"/>
-      <w:r>
-        <w:rPr>
-          <w:rFonts w:ascii="Arial" w:hAnsi="Arial" w:cs="Arial"/>
-          <w:color w:val="242729"/>
-          <w:sz w:val="23"/>
-          <w:szCs w:val="23"/>
-          <w:shd w:val="clear" w:color="auto" w:fill="FFFFFF"/>
-        </w:rPr>
-        <w:t>America,Asia,Europe</w:t>
+      <w:proofErr w:type="gramStart"/>
+      <w:r>
+        <w:rPr>
+          <w:rFonts w:ascii="Arial" w:hAnsi="Arial" w:cs="Arial"/>
+          <w:color w:val="242729"/>
+          <w:sz w:val="23"/>
+          <w:szCs w:val="23"/>
+          <w:shd w:val="clear" w:color="auto" w:fill="FFFFFF"/>
+        </w:rPr>
+        <w:t>America,Asia</w:t>
+      </w:r>
+      <w:proofErr w:type="gramEnd"/>
+      <w:r>
+        <w:rPr>
+          <w:rFonts w:ascii="Arial" w:hAnsi="Arial" w:cs="Arial"/>
+          <w:color w:val="242729"/>
+          <w:sz w:val="23"/>
+          <w:szCs w:val="23"/>
+          <w:shd w:val="clear" w:color="auto" w:fill="FFFFFF"/>
+        </w:rPr>
+        <w:t>,Europe</w:t>
       </w:r>
       <w:proofErr w:type="spellEnd"/>
       <w:r>
@@ -1699,7 +1849,29 @@
           <w:szCs w:val="23"/>
           <w:shd w:val="clear" w:color="auto" w:fill="FFFFFF"/>
         </w:rPr>
-        <w:t xml:space="preserve">@a:= @a+1 </w:t>
+        <w:t>@</w:t>
+      </w:r>
+      <w:proofErr w:type="gramStart"/>
+      <w:r>
+        <w:rPr>
+          <w:rFonts w:ascii="Arial" w:hAnsi="Arial" w:cs="Arial"/>
+          <w:color w:val="242729"/>
+          <w:sz w:val="23"/>
+          <w:szCs w:val="23"/>
+          <w:shd w:val="clear" w:color="auto" w:fill="FFFFFF"/>
+        </w:rPr>
+        <w:t>a:=</w:t>
+      </w:r>
+      <w:proofErr w:type="gramEnd"/>
+      <w:r>
+        <w:rPr>
+          <w:rFonts w:ascii="Arial" w:hAnsi="Arial" w:cs="Arial"/>
+          <w:color w:val="242729"/>
+          <w:sz w:val="23"/>
+          <w:szCs w:val="23"/>
+          <w:shd w:val="clear" w:color="auto" w:fill="FFFFFF"/>
+        </w:rPr>
+        <w:t xml:space="preserve"> @a+1 </w:t>
       </w:r>
       <w:proofErr w:type="spellStart"/>
       <w:r>
@@ -1755,8 +1927,20 @@
           <w:szCs w:val="23"/>
           <w:shd w:val="clear" w:color="auto" w:fill="FFFFFF"/>
         </w:rPr>
-        <w:t>WHERE continent = 'America' ORDER BY name)Am</w:t>
-      </w:r>
+        <w:t xml:space="preserve">WHERE continent = 'America' ORDER BY </w:t>
+      </w:r>
+      <w:proofErr w:type="gramStart"/>
+      <w:r>
+        <w:rPr>
+          <w:rFonts w:ascii="Arial" w:hAnsi="Arial" w:cs="Arial"/>
+          <w:color w:val="242729"/>
+          <w:sz w:val="23"/>
+          <w:szCs w:val="23"/>
+          <w:shd w:val="clear" w:color="auto" w:fill="FFFFFF"/>
+        </w:rPr>
+        <w:t>name)Am</w:t>
+      </w:r>
+      <w:proofErr w:type="gramEnd"/>
     </w:p>
     <w:p>
       <w:pPr>
@@ -1821,7 +2005,29 @@
           <w:szCs w:val="23"/>
           <w:shd w:val="clear" w:color="auto" w:fill="FFFFFF"/>
         </w:rPr>
-        <w:t xml:space="preserve">@b:= @b+1 </w:t>
+        <w:t>@</w:t>
+      </w:r>
+      <w:proofErr w:type="gramStart"/>
+      <w:r>
+        <w:rPr>
+          <w:rFonts w:ascii="Arial" w:hAnsi="Arial" w:cs="Arial"/>
+          <w:color w:val="242729"/>
+          <w:sz w:val="23"/>
+          <w:szCs w:val="23"/>
+          <w:shd w:val="clear" w:color="auto" w:fill="FFFFFF"/>
+        </w:rPr>
+        <w:t>b:=</w:t>
+      </w:r>
+      <w:proofErr w:type="gramEnd"/>
+      <w:r>
+        <w:rPr>
+          <w:rFonts w:ascii="Arial" w:hAnsi="Arial" w:cs="Arial"/>
+          <w:color w:val="242729"/>
+          <w:sz w:val="23"/>
+          <w:szCs w:val="23"/>
+          <w:shd w:val="clear" w:color="auto" w:fill="FFFFFF"/>
+        </w:rPr>
+        <w:t xml:space="preserve"> @b+1 </w:t>
       </w:r>
       <w:proofErr w:type="spellStart"/>
       <w:r>
@@ -1877,7 +2083,29 @@
           <w:szCs w:val="23"/>
           <w:shd w:val="clear" w:color="auto" w:fill="FFFFFF"/>
         </w:rPr>
-        <w:t xml:space="preserve">WHERE continent = 'Asia' ORDER BY name)Asia ON </w:t>
+        <w:t xml:space="preserve">WHERE continent = 'Asia' ORDER BY </w:t>
+      </w:r>
+      <w:proofErr w:type="gramStart"/>
+      <w:r>
+        <w:rPr>
+          <w:rFonts w:ascii="Arial" w:hAnsi="Arial" w:cs="Arial"/>
+          <w:color w:val="242729"/>
+          <w:sz w:val="23"/>
+          <w:szCs w:val="23"/>
+          <w:shd w:val="clear" w:color="auto" w:fill="FFFFFF"/>
+        </w:rPr>
+        <w:t>name)Asia</w:t>
+      </w:r>
+      <w:proofErr w:type="gramEnd"/>
+      <w:r>
+        <w:rPr>
+          <w:rFonts w:ascii="Arial" w:hAnsi="Arial" w:cs="Arial"/>
+          <w:color w:val="242729"/>
+          <w:sz w:val="23"/>
+          <w:szCs w:val="23"/>
+          <w:shd w:val="clear" w:color="auto" w:fill="FFFFFF"/>
+        </w:rPr>
+        <w:t xml:space="preserve"> ON </w:t>
       </w:r>
       <w:proofErr w:type="spellStart"/>
       <w:r>
@@ -1977,7 +2205,29 @@
           <w:szCs w:val="23"/>
           <w:shd w:val="clear" w:color="auto" w:fill="FFFFFF"/>
         </w:rPr>
-        <w:t xml:space="preserve">@c:= @c+1 </w:t>
+        <w:t>@</w:t>
+      </w:r>
+      <w:proofErr w:type="gramStart"/>
+      <w:r>
+        <w:rPr>
+          <w:rFonts w:ascii="Arial" w:hAnsi="Arial" w:cs="Arial"/>
+          <w:color w:val="242729"/>
+          <w:sz w:val="23"/>
+          <w:szCs w:val="23"/>
+          <w:shd w:val="clear" w:color="auto" w:fill="FFFFFF"/>
+        </w:rPr>
+        <w:t>c:=</w:t>
+      </w:r>
+      <w:proofErr w:type="gramEnd"/>
+      <w:r>
+        <w:rPr>
+          <w:rFonts w:ascii="Arial" w:hAnsi="Arial" w:cs="Arial"/>
+          <w:color w:val="242729"/>
+          <w:sz w:val="23"/>
+          <w:szCs w:val="23"/>
+          <w:shd w:val="clear" w:color="auto" w:fill="FFFFFF"/>
+        </w:rPr>
+        <w:t xml:space="preserve"> @c+1 </w:t>
       </w:r>
       <w:proofErr w:type="spellStart"/>
       <w:r>
@@ -2033,7 +2283,29 @@
           <w:szCs w:val="23"/>
           <w:shd w:val="clear" w:color="auto" w:fill="FFFFFF"/>
         </w:rPr>
-        <w:t xml:space="preserve">WHERE continent = 'Europe' ORDER BY name)Eu ON </w:t>
+        <w:t xml:space="preserve">WHERE continent = 'Europe' ORDER BY </w:t>
+      </w:r>
+      <w:proofErr w:type="gramStart"/>
+      <w:r>
+        <w:rPr>
+          <w:rFonts w:ascii="Arial" w:hAnsi="Arial" w:cs="Arial"/>
+          <w:color w:val="242729"/>
+          <w:sz w:val="23"/>
+          <w:szCs w:val="23"/>
+          <w:shd w:val="clear" w:color="auto" w:fill="FFFFFF"/>
+        </w:rPr>
+        <w:t>name)Eu</w:t>
+      </w:r>
+      <w:proofErr w:type="gramEnd"/>
+      <w:r>
+        <w:rPr>
+          <w:rFonts w:ascii="Arial" w:hAnsi="Arial" w:cs="Arial"/>
+          <w:color w:val="242729"/>
+          <w:sz w:val="23"/>
+          <w:szCs w:val="23"/>
+          <w:shd w:val="clear" w:color="auto" w:fill="FFFFFF"/>
+        </w:rPr>
+        <w:t xml:space="preserve"> ON </w:t>
       </w:r>
       <w:proofErr w:type="spellStart"/>
       <w:r>
@@ -2114,7 +2386,15 @@
         <w:spacing w:after="0"/>
       </w:pPr>
       <w:r>
-        <w:t>SELECT MAX(num)'num' FROM (SELECT * FROM number GROUP BY num HAVING COUNT(num)=1) AS temp</w:t>
+        <w:t xml:space="preserve">SELECT </w:t>
+      </w:r>
+      <w:proofErr w:type="gramStart"/>
+      <w:r>
+        <w:t>MAX(</w:t>
+      </w:r>
+      <w:proofErr w:type="gramEnd"/>
+      <w:r>
+        <w:t>num)'num' FROM (SELECT * FROM number GROUP BY num HAVING COUNT(num)=1) AS temp</w:t>
       </w:r>
     </w:p>
     <w:p>
@@ -2151,7 +2431,15 @@
         <w:spacing w:after="0"/>
       </w:pPr>
       <w:r>
-        <w:t xml:space="preserve">(select count(*) FROM (SELECT distinct score FROM scores)s WHERE </w:t>
+        <w:t xml:space="preserve">(select </w:t>
+      </w:r>
+      <w:proofErr w:type="gramStart"/>
+      <w:r>
+        <w:t>count(</w:t>
+      </w:r>
+      <w:proofErr w:type="gramEnd"/>
+      <w:r>
+        <w:t xml:space="preserve">*) FROM (SELECT distinct score FROM scores)s WHERE </w:t>
       </w:r>
       <w:proofErr w:type="spellStart"/>
       <w:r>
@@ -2187,6 +2475,344 @@
       </w:r>
       <w:bookmarkStart w:id="0" w:name="_GoBack"/>
       <w:bookmarkEnd w:id="0"/>
+    </w:p>
+    <w:p>
+      <w:pPr>
+        <w:spacing w:after="0"/>
+      </w:pPr>
+    </w:p>
+    <w:p>
+      <w:pPr>
+        <w:spacing w:after="0"/>
+        <w:rPr>
+          <w:rFonts w:ascii="Segoe UI" w:hAnsi="Segoe UI" w:cs="Segoe UI"/>
+          <w:color w:val="424242"/>
+          <w:sz w:val="21"/>
+          <w:szCs w:val="21"/>
+          <w:shd w:val="clear" w:color="auto" w:fill="FFFFFF"/>
+        </w:rPr>
+      </w:pPr>
+      <w:r>
+        <w:rPr>
+          <w:rFonts w:ascii="Segoe UI" w:hAnsi="Segoe UI" w:cs="Segoe UI"/>
+          <w:color w:val="424242"/>
+          <w:sz w:val="21"/>
+          <w:szCs w:val="21"/>
+          <w:shd w:val="clear" w:color="auto" w:fill="FFFFFF"/>
+        </w:rPr>
+        <w:t>select </w:t>
+      </w:r>
+      <w:proofErr w:type="spellStart"/>
+      <w:r>
+        <w:fldChar w:fldCharType="begin"/>
+      </w:r>
+      <w:r>
+        <w:instrText xml:space="preserve"> HYPERLINK "http://d.name/" </w:instrText>
+      </w:r>
+      <w:r>
+        <w:fldChar w:fldCharType="separate"/>
+      </w:r>
+      <w:r>
+        <w:rPr>
+          <w:rStyle w:val="Hyperlink"/>
+          <w:rFonts w:ascii="Segoe UI" w:hAnsi="Segoe UI" w:cs="Segoe UI"/>
+          <w:color w:val="607D8B"/>
+          <w:sz w:val="21"/>
+          <w:szCs w:val="21"/>
+          <w:shd w:val="clear" w:color="auto" w:fill="FFFFFF"/>
+        </w:rPr>
+        <w:t>d.Name</w:t>
+      </w:r>
+      <w:proofErr w:type="spellEnd"/>
+      <w:r>
+        <w:fldChar w:fldCharType="end"/>
+      </w:r>
+      <w:r>
+        <w:rPr>
+          <w:rFonts w:ascii="Segoe UI" w:hAnsi="Segoe UI" w:cs="Segoe UI"/>
+          <w:color w:val="424242"/>
+          <w:sz w:val="21"/>
+          <w:szCs w:val="21"/>
+          <w:shd w:val="clear" w:color="auto" w:fill="FFFFFF"/>
+        </w:rPr>
+        <w:t> as Department, </w:t>
+      </w:r>
+      <w:proofErr w:type="spellStart"/>
+      <w:r>
+        <w:fldChar w:fldCharType="begin"/>
+      </w:r>
+      <w:r>
+        <w:instrText xml:space="preserve"> HYPERLINK "http://e.name/" </w:instrText>
+      </w:r>
+      <w:r>
+        <w:fldChar w:fldCharType="separate"/>
+      </w:r>
+      <w:r>
+        <w:rPr>
+          <w:rStyle w:val="Hyperlink"/>
+          <w:rFonts w:ascii="Segoe UI" w:hAnsi="Segoe UI" w:cs="Segoe UI"/>
+          <w:color w:val="607D8B"/>
+          <w:sz w:val="21"/>
+          <w:szCs w:val="21"/>
+          <w:shd w:val="clear" w:color="auto" w:fill="FFFFFF"/>
+        </w:rPr>
+        <w:t>e.Name</w:t>
+      </w:r>
+      <w:proofErr w:type="spellEnd"/>
+      <w:r>
+        <w:fldChar w:fldCharType="end"/>
+      </w:r>
+      <w:r>
+        <w:rPr>
+          <w:rFonts w:ascii="Segoe UI" w:hAnsi="Segoe UI" w:cs="Segoe UI"/>
+          <w:color w:val="424242"/>
+          <w:sz w:val="21"/>
+          <w:szCs w:val="21"/>
+          <w:shd w:val="clear" w:color="auto" w:fill="FFFFFF"/>
+        </w:rPr>
+        <w:t xml:space="preserve"> as Employee, </w:t>
+      </w:r>
+      <w:proofErr w:type="spellStart"/>
+      <w:r>
+        <w:rPr>
+          <w:rFonts w:ascii="Segoe UI" w:hAnsi="Segoe UI" w:cs="Segoe UI"/>
+          <w:color w:val="424242"/>
+          <w:sz w:val="21"/>
+          <w:szCs w:val="21"/>
+          <w:shd w:val="clear" w:color="auto" w:fill="FFFFFF"/>
+        </w:rPr>
+        <w:t>e.Salary</w:t>
+      </w:r>
+      <w:proofErr w:type="spellEnd"/>
+      <w:r>
+        <w:rPr>
+          <w:rFonts w:ascii="Segoe UI" w:hAnsi="Segoe UI" w:cs="Segoe UI"/>
+          <w:color w:val="424242"/>
+          <w:sz w:val="21"/>
+          <w:szCs w:val="21"/>
+          <w:shd w:val="clear" w:color="auto" w:fill="FFFFFF"/>
+        </w:rPr>
+        <w:t xml:space="preserve"> from Employee as e</w:t>
+      </w:r>
+      <w:r>
+        <w:rPr>
+          <w:rFonts w:ascii="Segoe UI" w:hAnsi="Segoe UI" w:cs="Segoe UI"/>
+          <w:color w:val="424242"/>
+          <w:sz w:val="21"/>
+          <w:szCs w:val="21"/>
+        </w:rPr>
+        <w:br/>
+      </w:r>
+      <w:r>
+        <w:rPr>
+          <w:rFonts w:ascii="Segoe UI" w:hAnsi="Segoe UI" w:cs="Segoe UI"/>
+          <w:color w:val="424242"/>
+          <w:sz w:val="21"/>
+          <w:szCs w:val="21"/>
+          <w:shd w:val="clear" w:color="auto" w:fill="FFFFFF"/>
+        </w:rPr>
+        <w:t xml:space="preserve">inner join Department d on </w:t>
+      </w:r>
+      <w:proofErr w:type="spellStart"/>
+      <w:r>
+        <w:rPr>
+          <w:rFonts w:ascii="Segoe UI" w:hAnsi="Segoe UI" w:cs="Segoe UI"/>
+          <w:color w:val="424242"/>
+          <w:sz w:val="21"/>
+          <w:szCs w:val="21"/>
+          <w:shd w:val="clear" w:color="auto" w:fill="FFFFFF"/>
+        </w:rPr>
+        <w:t>e.DepartmentId</w:t>
+      </w:r>
+      <w:proofErr w:type="spellEnd"/>
+      <w:r>
+        <w:rPr>
+          <w:rFonts w:ascii="Segoe UI" w:hAnsi="Segoe UI" w:cs="Segoe UI"/>
+          <w:color w:val="424242"/>
+          <w:sz w:val="21"/>
+          <w:szCs w:val="21"/>
+          <w:shd w:val="clear" w:color="auto" w:fill="FFFFFF"/>
+        </w:rPr>
+        <w:t xml:space="preserve"> = </w:t>
+      </w:r>
+      <w:proofErr w:type="spellStart"/>
+      <w:r>
+        <w:fldChar w:fldCharType="begin"/>
+      </w:r>
+      <w:r>
+        <w:instrText xml:space="preserve"> HYPERLINK "http://d.id/" </w:instrText>
+      </w:r>
+      <w:r>
+        <w:fldChar w:fldCharType="separate"/>
+      </w:r>
+      <w:r>
+        <w:rPr>
+          <w:rStyle w:val="Hyperlink"/>
+          <w:rFonts w:ascii="Segoe UI" w:hAnsi="Segoe UI" w:cs="Segoe UI"/>
+          <w:color w:val="607D8B"/>
+          <w:sz w:val="21"/>
+          <w:szCs w:val="21"/>
+          <w:shd w:val="clear" w:color="auto" w:fill="FFFFFF"/>
+        </w:rPr>
+        <w:t>d.Id</w:t>
+      </w:r>
+      <w:proofErr w:type="spellEnd"/>
+      <w:r>
+        <w:fldChar w:fldCharType="end"/>
+      </w:r>
+      <w:r>
+        <w:rPr>
+          <w:rFonts w:ascii="Segoe UI" w:hAnsi="Segoe UI" w:cs="Segoe UI"/>
+          <w:color w:val="424242"/>
+          <w:sz w:val="21"/>
+          <w:szCs w:val="21"/>
+        </w:rPr>
+        <w:br/>
+      </w:r>
+      <w:r>
+        <w:rPr>
+          <w:rFonts w:ascii="Segoe UI" w:hAnsi="Segoe UI" w:cs="Segoe UI"/>
+          <w:color w:val="424242"/>
+          <w:sz w:val="21"/>
+          <w:szCs w:val="21"/>
+          <w:shd w:val="clear" w:color="auto" w:fill="FFFFFF"/>
+        </w:rPr>
+        <w:t xml:space="preserve">where (select count(distinct e1.Salary) from Employee e1 where e1.Salary &gt; </w:t>
+      </w:r>
+      <w:proofErr w:type="spellStart"/>
+      <w:r>
+        <w:rPr>
+          <w:rFonts w:ascii="Segoe UI" w:hAnsi="Segoe UI" w:cs="Segoe UI"/>
+          <w:color w:val="424242"/>
+          <w:sz w:val="21"/>
+          <w:szCs w:val="21"/>
+          <w:shd w:val="clear" w:color="auto" w:fill="FFFFFF"/>
+        </w:rPr>
+        <w:t>e.Salary</w:t>
+      </w:r>
+      <w:proofErr w:type="spellEnd"/>
+      <w:r>
+        <w:rPr>
+          <w:rFonts w:ascii="Segoe UI" w:hAnsi="Segoe UI" w:cs="Segoe UI"/>
+          <w:color w:val="424242"/>
+          <w:sz w:val="21"/>
+          <w:szCs w:val="21"/>
+        </w:rPr>
+        <w:br/>
+      </w:r>
+      <w:r>
+        <w:rPr>
+          <w:rFonts w:ascii="Segoe UI" w:hAnsi="Segoe UI" w:cs="Segoe UI"/>
+          <w:color w:val="424242"/>
+          <w:sz w:val="21"/>
+          <w:szCs w:val="21"/>
+          <w:shd w:val="clear" w:color="auto" w:fill="FFFFFF"/>
+        </w:rPr>
+        <w:t xml:space="preserve">and e1.DepartmentId = </w:t>
+      </w:r>
+      <w:proofErr w:type="spellStart"/>
+      <w:r>
+        <w:rPr>
+          <w:rFonts w:ascii="Segoe UI" w:hAnsi="Segoe UI" w:cs="Segoe UI"/>
+          <w:color w:val="424242"/>
+          <w:sz w:val="21"/>
+          <w:szCs w:val="21"/>
+          <w:shd w:val="clear" w:color="auto" w:fill="FFFFFF"/>
+        </w:rPr>
+        <w:t>e.DepartmentId</w:t>
+      </w:r>
+      <w:proofErr w:type="spellEnd"/>
+      <w:r>
+        <w:rPr>
+          <w:rFonts w:ascii="Segoe UI" w:hAnsi="Segoe UI" w:cs="Segoe UI"/>
+          <w:color w:val="424242"/>
+          <w:sz w:val="21"/>
+          <w:szCs w:val="21"/>
+          <w:shd w:val="clear" w:color="auto" w:fill="FFFFFF"/>
+        </w:rPr>
+        <w:t>) &lt; 3</w:t>
+      </w:r>
+      <w:r>
+        <w:rPr>
+          <w:rFonts w:ascii="Segoe UI" w:hAnsi="Segoe UI" w:cs="Segoe UI"/>
+          <w:color w:val="424242"/>
+          <w:sz w:val="21"/>
+          <w:szCs w:val="21"/>
+        </w:rPr>
+        <w:br/>
+      </w:r>
+      <w:r>
+        <w:rPr>
+          <w:rFonts w:ascii="Segoe UI" w:hAnsi="Segoe UI" w:cs="Segoe UI"/>
+          <w:color w:val="424242"/>
+          <w:sz w:val="21"/>
+          <w:szCs w:val="21"/>
+          <w:shd w:val="clear" w:color="auto" w:fill="FFFFFF"/>
+        </w:rPr>
+        <w:t>order by </w:t>
+      </w:r>
+      <w:proofErr w:type="spellStart"/>
+      <w:r>
+        <w:fldChar w:fldCharType="begin"/>
+      </w:r>
+      <w:r>
+        <w:instrText xml:space="preserve"> HYPERLINK "http://d.name/" </w:instrText>
+      </w:r>
+      <w:r>
+        <w:fldChar w:fldCharType="separate"/>
+      </w:r>
+      <w:r>
+        <w:rPr>
+          <w:rStyle w:val="Hyperlink"/>
+          <w:rFonts w:ascii="Segoe UI" w:hAnsi="Segoe UI" w:cs="Segoe UI"/>
+          <w:color w:val="607D8B"/>
+          <w:sz w:val="21"/>
+          <w:szCs w:val="21"/>
+          <w:shd w:val="clear" w:color="auto" w:fill="FFFFFF"/>
+        </w:rPr>
+        <w:t>d.Name</w:t>
+      </w:r>
+      <w:proofErr w:type="spellEnd"/>
+      <w:r>
+        <w:fldChar w:fldCharType="end"/>
+      </w:r>
+      <w:r>
+        <w:rPr>
+          <w:rFonts w:ascii="Segoe UI" w:hAnsi="Segoe UI" w:cs="Segoe UI"/>
+          <w:color w:val="424242"/>
+          <w:sz w:val="21"/>
+          <w:szCs w:val="21"/>
+          <w:shd w:val="clear" w:color="auto" w:fill="FFFFFF"/>
+        </w:rPr>
+        <w:t xml:space="preserve">, </w:t>
+      </w:r>
+      <w:proofErr w:type="spellStart"/>
+      <w:r>
+        <w:rPr>
+          <w:rFonts w:ascii="Segoe UI" w:hAnsi="Segoe UI" w:cs="Segoe UI"/>
+          <w:color w:val="424242"/>
+          <w:sz w:val="21"/>
+          <w:szCs w:val="21"/>
+          <w:shd w:val="clear" w:color="auto" w:fill="FFFFFF"/>
+        </w:rPr>
+        <w:t>e.Salary</w:t>
+      </w:r>
+      <w:proofErr w:type="spellEnd"/>
+      <w:r>
+        <w:rPr>
+          <w:rFonts w:ascii="Segoe UI" w:hAnsi="Segoe UI" w:cs="Segoe UI"/>
+          <w:color w:val="424242"/>
+          <w:sz w:val="21"/>
+          <w:szCs w:val="21"/>
+          <w:shd w:val="clear" w:color="auto" w:fill="FFFFFF"/>
+        </w:rPr>
+        <w:t xml:space="preserve"> DESC;</w:t>
+      </w:r>
+    </w:p>
+    <w:p>
+      <w:pPr>
+        <w:spacing w:after="0"/>
+      </w:pPr>
     </w:p>
     <w:sectPr>
       <w:pgSz w:w="12240" w:h="15840"/>
@@ -2215,7 +2841,7 @@
       </w:pPr>
     </w:pPrDefault>
   </w:docDefaults>
-  <w:latentStyles w:defLockedState="0" w:defUIPriority="99" w:defSemiHidden="0" w:defUnhideWhenUsed="0" w:defQFormat="0" w:count="377">
+  <w:latentStyles w:defLockedState="0" w:defUIPriority="99" w:defSemiHidden="0" w:defUnhideWhenUsed="0" w:defQFormat="0" w:count="376">
     <w:lsdException w:name="Normal" w:uiPriority="0" w:qFormat="1"/>
     <w:lsdException w:name="heading 1" w:uiPriority="9" w:qFormat="1"/>
     <w:lsdException w:name="heading 2" w:semiHidden="1" w:uiPriority="9" w:unhideWhenUsed="1" w:qFormat="1"/>
@@ -2321,6 +2947,7 @@
     <w:lsdException w:name="HTML Sample" w:semiHidden="1" w:unhideWhenUsed="1"/>
     <w:lsdException w:name="HTML Typewriter" w:semiHidden="1" w:unhideWhenUsed="1"/>
     <w:lsdException w:name="HTML Variable" w:semiHidden="1" w:unhideWhenUsed="1"/>
+    <w:lsdException w:name="Normal Table" w:semiHidden="1" w:unhideWhenUsed="1"/>
     <w:lsdException w:name="annotation subject" w:semiHidden="1" w:unhideWhenUsed="1"/>
     <w:lsdException w:name="No List" w:semiHidden="1" w:unhideWhenUsed="1"/>
     <w:lsdException w:name="Outline List 1" w:semiHidden="1" w:unhideWhenUsed="1"/>
@@ -2366,9 +2993,11 @@
     <w:lsdException w:name="Table Subtle 1" w:semiHidden="1" w:unhideWhenUsed="1"/>
     <w:lsdException w:name="Table Subtle 2" w:semiHidden="1" w:unhideWhenUsed="1"/>
     <w:lsdException w:name="Table Web 1" w:semiHidden="1" w:unhideWhenUsed="1"/>
+    <w:lsdException w:name="Table Web 2" w:semiHidden="1" w:unhideWhenUsed="1"/>
     <w:lsdException w:name="Table Web 3" w:semiHidden="1" w:unhideWhenUsed="1"/>
     <w:lsdException w:name="Balloon Text" w:semiHidden="1" w:unhideWhenUsed="1"/>
     <w:lsdException w:name="Table Grid" w:uiPriority="39"/>
+    <w:lsdException w:name="Table Theme" w:semiHidden="1" w:unhideWhenUsed="1"/>
     <w:lsdException w:name="Placeholder Text" w:semiHidden="1"/>
     <w:lsdException w:name="No Spacing" w:uiPriority="1" w:qFormat="1"/>
     <w:lsdException w:name="Light Shading" w:uiPriority="60"/>
@@ -2589,7 +3218,6 @@
     <w:lsdException w:name="Hashtag" w:semiHidden="1" w:unhideWhenUsed="1"/>
     <w:lsdException w:name="Unresolved Mention" w:semiHidden="1" w:unhideWhenUsed="1"/>
     <w:lsdException w:name="Smart Link" w:semiHidden="1" w:unhideWhenUsed="1"/>
-    <w:lsdException w:name="Smart Link Error" w:semiHidden="1" w:unhideWhenUsed="1"/>
   </w:latentStyles>
   <w:style w:type="paragraph" w:default="1" w:styleId="Normal">
     <w:name w:val="Normal"/>

</xml_diff>